<commit_message>
Add test to Graph with circular reference.
</commit_message>
<xml_diff>
--- a/assignments/a6/Assignment Notes.docx
+++ b/assignments/a6/Assignment Notes.docx
@@ -2,9 +2,11 @@
 <file path=word/document.xml><?xml version="1.0" encoding="utf-8"?>
 <w:document xmlns:wpc="http://schemas.microsoft.com/office/word/2010/wordprocessingCanvas" xmlns:cx="http://schemas.microsoft.com/office/drawing/2014/chartex" xmlns:cx1="http://schemas.microsoft.com/office/drawing/2015/9/8/chartex" xmlns:mc="http://schemas.openxmlformats.org/markup-compatibility/2006" xmlns:o="urn:schemas-microsoft-com:office:office" xmlns:r="http://schemas.openxmlformats.org/officeDocument/2006/relationships" xmlns:m="http://schemas.openxmlformats.org/officeDocument/2006/math" xmlns:v="urn:schemas-microsoft-com:vml" xmlns:wp14="http://schemas.microsoft.com/office/word/2010/wordprocessingDrawing" xmlns:wp="http://schemas.openxmlformats.org/drawingml/2006/wordprocessingDrawing" xmlns:w10="urn:schemas-microsoft-com:office:word" xmlns:w="http://schemas.openxmlformats.org/wordprocessingml/2006/main" xmlns:w14="http://schemas.microsoft.com/office/word/2010/wordml" xmlns:w15="http://schemas.microsoft.com/office/word/2012/wordml" xmlns:w16se="http://schemas.microsoft.com/office/word/2015/wordml/symex" xmlns:wpg="http://schemas.microsoft.com/office/word/2010/wordprocessingGroup" xmlns:wpi="http://schemas.microsoft.com/office/word/2010/wordprocessingInk" xmlns:wne="http://schemas.microsoft.com/office/word/2006/wordml" xmlns:wps="http://schemas.microsoft.com/office/word/2010/wordprocessingShape" mc:Ignorable="w14 w15 w16se wp14">
   <w:body>
+    <w:p/>
+    <w:p/>
     <w:p>
       <w:r>
-        <w:object w:dxaOrig="6766" w:dyaOrig="6451">
+        <w:object w:dxaOrig="6766" w:dyaOrig="6826">
           <v:shapetype id="_x0000_t75" coordsize="21600,21600" o:spt="75" o:preferrelative="t" path="m@4@5l@4@11@9@11@9@5xe" filled="f" stroked="f">
             <v:stroke joinstyle="miter"/>
             <v:formulas>
@@ -24,11 +26,16 @@
             <v:path o:extrusionok="f" gradientshapeok="t" o:connecttype="rect"/>
             <o:lock v:ext="edit" aspectratio="t"/>
           </v:shapetype>
-          <v:shape id="_x0000_i1025" type="#_x0000_t75" style="width:338.25pt;height:322.65pt" o:ole="">
+          <v:shape id="_x0000_i1026" type="#_x0000_t75" style="width:338.25pt;height:341pt" o:ole="">
             <v:imagedata r:id="rId4" o:title=""/>
           </v:shape>
-          <o:OLEObject Type="Embed" ProgID="Visio.Drawing.15" ShapeID="_x0000_i1025" DrawAspect="Content" ObjectID="_1744461150" r:id="rId5"/>
+          <o:OLEObject Type="Embed" ProgID="Visio.Drawing.15" ShapeID="_x0000_i1026" DrawAspect="Content" ObjectID="_1744553478" r:id="rId5"/>
         </w:object>
+      </w:r>
+    </w:p>
+    <w:p>
+      <w:r>
+        <w:t>Add some circular references</w:t>
       </w:r>
       <w:bookmarkStart w:id="0" w:name="_GoBack"/>
       <w:bookmarkEnd w:id="0"/>

</xml_diff>